<commit_message>
Bài word này hoàn chỉnh thầy chấm bài này giúp em
</commit_message>
<xml_diff>
--- a/src/com/hauptt2008110093/kiemtracuoiki/PhanTrầnTrọngHậu_2008110093_K14DCLIOT_LậpTrìnhHướngĐốiTượng.docx
+++ b/src/com/hauptt2008110093/kiemtracuoiki/PhanTrầnTrọngHậu_2008110093_K14DCLIOT_LậpTrìnhHướngĐốiTượng.docx
@@ -114,7 +114,7 @@
           <w:sz w:val="32"/>
           <w:szCs w:val="32"/>
         </w:rPr>
-        <w:t>CẤU TRÚC DỮ LIỆU VÀ GIẢI THUẬT</w:t>
+        <w:t>LẬP TRÌNH HƯỚNG ĐỐI TƯỢNG OOP</w:t>
       </w:r>
     </w:p>
     <w:p>
@@ -331,7 +331,25 @@
           <w:sz w:val="28"/>
           <w:szCs w:val="28"/>
         </w:rPr>
-        <w:t>Tháng 1 Năm 2021</w:t>
+        <w:t>Tháng 1</w:t>
+      </w:r>
+      <w:r>
+        <w:rPr>
+          <w:rFonts w:ascii="Times New Roman" w:hAnsi="Times New Roman" w:cs="Times New Roman"/>
+          <w:sz w:val="28"/>
+          <w:szCs w:val="28"/>
+        </w:rPr>
+        <w:t>2</w:t>
+      </w:r>
+      <w:bookmarkStart w:id="0" w:name="_GoBack"/>
+      <w:bookmarkEnd w:id="0"/>
+      <w:r>
+        <w:rPr>
+          <w:rFonts w:ascii="Times New Roman" w:hAnsi="Times New Roman" w:cs="Times New Roman"/>
+          <w:sz w:val="28"/>
+          <w:szCs w:val="28"/>
+        </w:rPr>
+        <w:t xml:space="preserve"> Năm 2021</w:t>
       </w:r>
     </w:p>
     <w:p>
@@ -361,7 +379,6 @@
           <w:szCs w:val="32"/>
         </w:rPr>
       </w:pPr>
-      <w:bookmarkStart w:id="0" w:name="_GoBack"/>
       <w:r>
         <w:rPr>
           <w:rFonts w:ascii="Times New Roman" w:hAnsi="Times New Roman" w:cs="Times New Roman"/>
@@ -373,7 +390,6 @@
         <w:t>Mục Lục</w:t>
       </w:r>
     </w:p>
-    <w:bookmarkEnd w:id="0" w:displacedByCustomXml="next"/>
     <w:sdt>
       <w:sdtPr>
         <w:rPr>
@@ -3563,7 +3579,7 @@
           <w:rPr>
             <w:noProof/>
           </w:rPr>
-          <w:t>10</w:t>
+          <w:t>3</w:t>
         </w:r>
         <w:r>
           <w:rPr>
@@ -5250,7 +5266,7 @@
 </file>
 
 <file path=customXml/itemProps1.xml><?xml version="1.0" encoding="utf-8"?>
-<ds:datastoreItem xmlns:ds="http://schemas.openxmlformats.org/officeDocument/2006/customXml" ds:itemID="{5DA20C57-D382-4055-B0C6-84AE3725DECB}">
+<ds:datastoreItem xmlns:ds="http://schemas.openxmlformats.org/officeDocument/2006/customXml" ds:itemID="{B5A1CBD7-BCA6-442E-8E7B-D08E3EB5D1DD}">
   <ds:schemaRefs>
     <ds:schemaRef ds:uri="http://schemas.openxmlformats.org/officeDocument/2006/bibliography"/>
   </ds:schemaRefs>

</xml_diff>